<commit_message>
Almost finished week 3 coding assigment
</commit_message>
<xml_diff>
--- a/week3/JS-Week3-Coding-Assignment-Janell-Robisch.docx
+++ b/week3/JS-Week3-Coding-Assignment-Janell-Robisch.docx
@@ -104,7 +104,15 @@
               <w:cnfStyle w:val="100000000000" w:firstRow="1" w:lastRow="0" w:firstColumn="0" w:lastColumn="0" w:oddVBand="0" w:evenVBand="0" w:oddHBand="0" w:evenHBand="0" w:firstRowFirstColumn="0" w:firstRowLastColumn="0" w:lastRowFirstColumn="0" w:lastRowLastColumn="0"/>
             </w:pPr>
             <w:r>
-              <w:t>% of Grade</w:t>
+              <w:t xml:space="preserve">% </w:t>
+            </w:r>
+            <w:proofErr w:type="gramStart"/>
+            <w:r>
+              <w:t>of</w:t>
+            </w:r>
+            <w:proofErr w:type="gramEnd"/>
+            <w:r>
+              <w:t xml:space="preserve"> Grade</w:t>
             </w:r>
           </w:p>
         </w:tc>
@@ -300,7 +308,35 @@
         <w:rPr>
           <w:szCs w:val="24"/>
         </w:rPr>
-        <w:t>In VS Code, or an IDE of your choice, write the code that accomplishes the objectives listed below. Ensure that the code compiles and runs as directed. Take screenshots of the code and of the running program (make sure to get screenshots of all required functionality) and paste them in this document where instructed below. Create a new repository on GitHub for this week’s assignments and push this document, with your JavaScript project code, to the repository. Add the URL for this week’s repository to this document where instructed and submit this document to your instructor when complete.</w:t>
+        <w:t xml:space="preserve">In VS Code, or an IDE of your choice, write the code that accomplishes the objectives listed below. Ensure that the code compiles and runs as directed. Take screenshots of the code and of the running program (make sure to get screenshots of all required functionality) and paste them in this document </w:t>
+      </w:r>
+      <w:proofErr w:type="gramStart"/>
+      <w:r>
+        <w:rPr>
+          <w:szCs w:val="24"/>
+        </w:rPr>
+        <w:t>where</w:t>
+      </w:r>
+      <w:proofErr w:type="gramEnd"/>
+      <w:r>
+        <w:rPr>
+          <w:szCs w:val="24"/>
+        </w:rPr>
+        <w:t xml:space="preserve"> instructed below. Create a new repository on GitHub for this week’s assignments and push this document, with your JavaScript project code, to the repository. Add the URL for this week’s repository to this document </w:t>
+      </w:r>
+      <w:proofErr w:type="gramStart"/>
+      <w:r>
+        <w:rPr>
+          <w:szCs w:val="24"/>
+        </w:rPr>
+        <w:t>where</w:t>
+      </w:r>
+      <w:proofErr w:type="gramEnd"/>
+      <w:r>
+        <w:rPr>
+          <w:szCs w:val="24"/>
+        </w:rPr>
+        <w:t xml:space="preserve"> instructed and submit this document to your instructor when complete.</w:t>
       </w:r>
     </w:p>
     <w:p>
@@ -378,6 +414,7 @@
         </w:rPr>
         <w:t xml:space="preserve">, </w:t>
       </w:r>
+      <w:proofErr w:type="gramStart"/>
       <w:r>
         <w:rPr>
           <w:szCs w:val="24"/>
@@ -385,6 +422,7 @@
         </w:rPr>
         <w:t>ages[</w:t>
       </w:r>
+      <w:proofErr w:type="gramEnd"/>
       <w:r>
         <w:rPr>
           <w:color w:val="000000" w:themeColor="text1"/>
@@ -793,14 +831,48 @@
           <w:rFonts w:ascii="Courier Prime" w:hAnsi="Courier Prime"/>
           <w:szCs w:val="24"/>
         </w:rPr>
-        <w:t>let lastElement = array[</w:t>
-      </w:r>
+        <w:t xml:space="preserve">let </w:t>
+      </w:r>
+      <w:proofErr w:type="spellStart"/>
       <w:r>
         <w:rPr>
           <w:rFonts w:ascii="Courier Prime" w:hAnsi="Courier Prime"/>
           <w:szCs w:val="24"/>
         </w:rPr>
-        <w:t>array.length - 1]</w:t>
+        <w:t>lastElement</w:t>
+      </w:r>
+      <w:proofErr w:type="spellEnd"/>
+      <w:r>
+        <w:rPr>
+          <w:rFonts w:ascii="Courier Prime" w:hAnsi="Courier Prime"/>
+          <w:szCs w:val="24"/>
+        </w:rPr>
+        <w:t xml:space="preserve"> = </w:t>
+      </w:r>
+      <w:proofErr w:type="gramStart"/>
+      <w:r>
+        <w:rPr>
+          <w:rFonts w:ascii="Courier Prime" w:hAnsi="Courier Prime"/>
+          <w:szCs w:val="24"/>
+        </w:rPr>
+        <w:t>array[</w:t>
+      </w:r>
+      <w:proofErr w:type="spellStart"/>
+      <w:proofErr w:type="gramEnd"/>
+      <w:r>
+        <w:rPr>
+          <w:rFonts w:ascii="Courier Prime" w:hAnsi="Courier Prime"/>
+          <w:szCs w:val="24"/>
+        </w:rPr>
+        <w:t>array.length</w:t>
+      </w:r>
+      <w:proofErr w:type="spellEnd"/>
+      <w:r>
+        <w:rPr>
+          <w:rFonts w:ascii="Courier Prime" w:hAnsi="Courier Prime"/>
+          <w:szCs w:val="24"/>
+        </w:rPr>
+        <w:t xml:space="preserve"> - 1]</w:t>
       </w:r>
     </w:p>
     <w:p>
@@ -902,7 +974,39 @@
           <w:szCs w:val="24"/>
         </w:rPr>
         <w:tab/>
-        <w:t>let firstElement = array[0];</w:t>
+        <w:t xml:space="preserve">let </w:t>
+      </w:r>
+      <w:proofErr w:type="spellStart"/>
+      <w:r>
+        <w:rPr>
+          <w:rFonts w:ascii="Courier Prime" w:hAnsi="Courier Prime"/>
+          <w:szCs w:val="24"/>
+        </w:rPr>
+        <w:t>firstElement</w:t>
+      </w:r>
+      <w:proofErr w:type="spellEnd"/>
+      <w:r>
+        <w:rPr>
+          <w:rFonts w:ascii="Courier Prime" w:hAnsi="Courier Prime"/>
+          <w:szCs w:val="24"/>
+        </w:rPr>
+        <w:t xml:space="preserve"> = </w:t>
+      </w:r>
+      <w:proofErr w:type="gramStart"/>
+      <w:r>
+        <w:rPr>
+          <w:rFonts w:ascii="Courier Prime" w:hAnsi="Courier Prime"/>
+          <w:szCs w:val="24"/>
+        </w:rPr>
+        <w:t>array[</w:t>
+      </w:r>
+      <w:proofErr w:type="gramEnd"/>
+      <w:r>
+        <w:rPr>
+          <w:rFonts w:ascii="Courier Prime" w:hAnsi="Courier Prime"/>
+          <w:szCs w:val="24"/>
+        </w:rPr>
+        <w:t>0];</w:t>
       </w:r>
     </w:p>
     <w:p>
@@ -928,7 +1032,35 @@
         <w:rPr>
           <w:szCs w:val="24"/>
         </w:rPr>
-        <w:t>Create a new array called nameLengths. Write a loop to iterate over the previously created names array and add the length of each name to the nameLengths array.</w:t>
+        <w:t xml:space="preserve">Create a new array called </w:t>
+      </w:r>
+      <w:proofErr w:type="spellStart"/>
+      <w:r>
+        <w:rPr>
+          <w:szCs w:val="24"/>
+        </w:rPr>
+        <w:t>nameLengths</w:t>
+      </w:r>
+      <w:proofErr w:type="spellEnd"/>
+      <w:r>
+        <w:rPr>
+          <w:szCs w:val="24"/>
+        </w:rPr>
+        <w:t xml:space="preserve">. Write a loop to iterate over the previously created names array and add the length of each name to the </w:t>
+      </w:r>
+      <w:proofErr w:type="spellStart"/>
+      <w:r>
+        <w:rPr>
+          <w:szCs w:val="24"/>
+        </w:rPr>
+        <w:t>nameLengths</w:t>
+      </w:r>
+      <w:proofErr w:type="spellEnd"/>
+      <w:r>
+        <w:rPr>
+          <w:szCs w:val="24"/>
+        </w:rPr>
+        <w:t xml:space="preserve"> array.</w:t>
       </w:r>
     </w:p>
     <w:p>
@@ -946,7 +1078,21 @@
         <w:rPr>
           <w:szCs w:val="24"/>
         </w:rPr>
-        <w:t>Write a loop to iterate over the nameLengths array and calculate the sum of all the elements in the array. Print the result to the console.</w:t>
+        <w:t xml:space="preserve">Write a loop to iterate over the </w:t>
+      </w:r>
+      <w:proofErr w:type="spellStart"/>
+      <w:r>
+        <w:rPr>
+          <w:szCs w:val="24"/>
+        </w:rPr>
+        <w:t>nameLengths</w:t>
+      </w:r>
+      <w:proofErr w:type="spellEnd"/>
+      <w:r>
+        <w:rPr>
+          <w:szCs w:val="24"/>
+        </w:rPr>
+        <w:t xml:space="preserve"> array and calculate the sum of all the elements in the array. Print the result to the console.</w:t>
       </w:r>
     </w:p>
     <w:p>
@@ -964,12 +1110,6 @@
         <w:rPr>
           <w:szCs w:val="24"/>
         </w:rPr>
-        <w:t>***</w:t>
-      </w:r>
-      <w:r>
-        <w:rPr>
-          <w:szCs w:val="24"/>
-        </w:rPr>
         <w:t xml:space="preserve">Write a </w:t>
       </w:r>
       <w:r>
@@ -988,7 +1128,21 @@
         <w:rPr>
           <w:szCs w:val="24"/>
         </w:rPr>
-        <w:t>two parameters, word and n</w:t>
+        <w:t xml:space="preserve">two parameters, </w:t>
+      </w:r>
+      <w:proofErr w:type="gramStart"/>
+      <w:r>
+        <w:rPr>
+          <w:szCs w:val="24"/>
+        </w:rPr>
+        <w:t>word</w:t>
+      </w:r>
+      <w:proofErr w:type="gramEnd"/>
+      <w:r>
+        <w:rPr>
+          <w:szCs w:val="24"/>
+        </w:rPr>
+        <w:t xml:space="preserve"> and n</w:t>
       </w:r>
       <w:r>
         <w:rPr>
@@ -1006,7 +1160,21 @@
         <w:rPr>
           <w:szCs w:val="24"/>
         </w:rPr>
-        <w:t xml:space="preserve">word concatenated to itself n number of times. (i.e. if I pass in </w:t>
+        <w:t>word concatenated to itself n number of times. (</w:t>
+      </w:r>
+      <w:proofErr w:type="gramStart"/>
+      <w:r>
+        <w:rPr>
+          <w:szCs w:val="24"/>
+        </w:rPr>
+        <w:t>i.e.</w:t>
+      </w:r>
+      <w:proofErr w:type="gramEnd"/>
+      <w:r>
+        <w:rPr>
+          <w:szCs w:val="24"/>
+        </w:rPr>
+        <w:t xml:space="preserve"> if I pass in </w:t>
       </w:r>
       <w:r>
         <w:rPr>
@@ -1050,12 +1218,14 @@
         </w:rPr>
         <w:t>‘</w:t>
       </w:r>
+      <w:proofErr w:type="spellStart"/>
       <w:r>
         <w:rPr>
           <w:szCs w:val="24"/>
         </w:rPr>
         <w:t>HelloHelloHello</w:t>
       </w:r>
+      <w:proofErr w:type="spellEnd"/>
       <w:r>
         <w:rPr>
           <w:szCs w:val="24"/>
@@ -1108,7 +1278,35 @@
         <w:rPr>
           <w:szCs w:val="24"/>
         </w:rPr>
-        <w:t>, firstName and lastName, and returns a full name (the full name should be the first and the last name separated by a space).</w:t>
+        <w:t xml:space="preserve">, </w:t>
+      </w:r>
+      <w:proofErr w:type="spellStart"/>
+      <w:r>
+        <w:rPr>
+          <w:szCs w:val="24"/>
+        </w:rPr>
+        <w:t>firstName</w:t>
+      </w:r>
+      <w:proofErr w:type="spellEnd"/>
+      <w:r>
+        <w:rPr>
+          <w:szCs w:val="24"/>
+        </w:rPr>
+        <w:t xml:space="preserve"> and </w:t>
+      </w:r>
+      <w:proofErr w:type="spellStart"/>
+      <w:r>
+        <w:rPr>
+          <w:szCs w:val="24"/>
+        </w:rPr>
+        <w:t>lastName</w:t>
+      </w:r>
+      <w:proofErr w:type="spellEnd"/>
+      <w:r>
+        <w:rPr>
+          <w:szCs w:val="24"/>
+        </w:rPr>
+        <w:t>, and returns a full name (the full name should be the first and the last name separated by a space).</w:t>
       </w:r>
     </w:p>
     <w:p>
@@ -1276,7 +1474,49 @@
         <w:rPr>
           <w:szCs w:val="24"/>
         </w:rPr>
-        <w:t xml:space="preserve">called willBuyDrink that takes a boolean isHotOutside, and a </w:t>
+        <w:t xml:space="preserve">called </w:t>
+      </w:r>
+      <w:proofErr w:type="spellStart"/>
+      <w:r>
+        <w:rPr>
+          <w:szCs w:val="24"/>
+        </w:rPr>
+        <w:t>willBuyDrink</w:t>
+      </w:r>
+      <w:proofErr w:type="spellEnd"/>
+      <w:r>
+        <w:rPr>
+          <w:szCs w:val="24"/>
+        </w:rPr>
+        <w:t xml:space="preserve"> that takes a </w:t>
+      </w:r>
+      <w:proofErr w:type="spellStart"/>
+      <w:r>
+        <w:rPr>
+          <w:szCs w:val="24"/>
+        </w:rPr>
+        <w:t>boolean</w:t>
+      </w:r>
+      <w:proofErr w:type="spellEnd"/>
+      <w:r>
+        <w:rPr>
+          <w:szCs w:val="24"/>
+        </w:rPr>
+        <w:t xml:space="preserve"> </w:t>
+      </w:r>
+      <w:proofErr w:type="spellStart"/>
+      <w:r>
+        <w:rPr>
+          <w:szCs w:val="24"/>
+        </w:rPr>
+        <w:t>isHotOutside</w:t>
+      </w:r>
+      <w:proofErr w:type="spellEnd"/>
+      <w:r>
+        <w:rPr>
+          <w:szCs w:val="24"/>
+        </w:rPr>
+        <w:t xml:space="preserve">, and a </w:t>
       </w:r>
       <w:r>
         <w:rPr>
@@ -1288,7 +1528,35 @@
         <w:rPr>
           <w:szCs w:val="24"/>
         </w:rPr>
-        <w:t xml:space="preserve"> moneyInPocket, and returns true if it is hot outside and if moneyInPocket is greater than 10.50.</w:t>
+        <w:t xml:space="preserve"> </w:t>
+      </w:r>
+      <w:proofErr w:type="spellStart"/>
+      <w:r>
+        <w:rPr>
+          <w:szCs w:val="24"/>
+        </w:rPr>
+        <w:t>moneyInPocket</w:t>
+      </w:r>
+      <w:proofErr w:type="spellEnd"/>
+      <w:r>
+        <w:rPr>
+          <w:szCs w:val="24"/>
+        </w:rPr>
+        <w:t xml:space="preserve">, and returns true if it is hot outside and if </w:t>
+      </w:r>
+      <w:proofErr w:type="spellStart"/>
+      <w:r>
+        <w:rPr>
+          <w:szCs w:val="24"/>
+        </w:rPr>
+        <w:t>moneyInPocket</w:t>
+      </w:r>
+      <w:proofErr w:type="spellEnd"/>
+      <w:r>
+        <w:rPr>
+          <w:szCs w:val="24"/>
+        </w:rPr>
+        <w:t xml:space="preserve"> is greater than 10.50.</w:t>
       </w:r>
     </w:p>
     <w:p>
@@ -1361,7 +1629,833 @@
           <w:b/>
           <w:szCs w:val="24"/>
         </w:rPr>
-        <w:t xml:space="preserve">1. </w:t>
+        <w:t>#1</w:t>
+      </w:r>
+    </w:p>
+    <w:p>
+      <w:pPr>
+        <w:rPr>
+          <w:b/>
+          <w:szCs w:val="24"/>
+        </w:rPr>
+      </w:pPr>
+      <w:r>
+        <w:rPr>
+          <w:b/>
+          <w:szCs w:val="24"/>
+        </w:rPr>
+        <w:t xml:space="preserve"> </w:t>
+      </w:r>
+      <w:r>
+        <w:rPr>
+          <w:b/>
+          <w:szCs w:val="24"/>
+        </w:rPr>
+        <w:drawing>
+          <wp:inline distT="0" distB="0" distL="0" distR="0" wp14:anchorId="2831E9EF" wp14:editId="2021D10C">
+            <wp:extent cx="3829792" cy="3060969"/>
+            <wp:effectExtent l="0" t="0" r="0" b="6350"/>
+            <wp:docPr id="2" name="Picture 2" descr="Text&#10;&#10;Description automatically generated"/>
+            <wp:cNvGraphicFramePr>
+              <a:graphicFrameLocks xmlns:a="http://schemas.openxmlformats.org/drawingml/2006/main" noChangeAspect="1"/>
+            </wp:cNvGraphicFramePr>
+            <a:graphic xmlns:a="http://schemas.openxmlformats.org/drawingml/2006/main">
+              <a:graphicData uri="http://schemas.openxmlformats.org/drawingml/2006/picture">
+                <pic:pic xmlns:pic="http://schemas.openxmlformats.org/drawingml/2006/picture">
+                  <pic:nvPicPr>
+                    <pic:cNvPr id="2" name="Picture 2" descr="Text&#10;&#10;Description automatically generated"/>
+                    <pic:cNvPicPr/>
+                  </pic:nvPicPr>
+                  <pic:blipFill>
+                    <a:blip r:embed="rId7"/>
+                    <a:stretch>
+                      <a:fillRect/>
+                    </a:stretch>
+                  </pic:blipFill>
+                  <pic:spPr>
+                    <a:xfrm>
+                      <a:off x="0" y="0"/>
+                      <a:ext cx="3844999" cy="3073123"/>
+                    </a:xfrm>
+                    <a:prstGeom prst="rect">
+                      <a:avLst/>
+                    </a:prstGeom>
+                  </pic:spPr>
+                </pic:pic>
+              </a:graphicData>
+            </a:graphic>
+          </wp:inline>
+        </w:drawing>
+      </w:r>
+    </w:p>
+    <w:p>
+      <w:pPr>
+        <w:rPr>
+          <w:b/>
+          <w:szCs w:val="24"/>
+        </w:rPr>
+      </w:pPr>
+    </w:p>
+    <w:p>
+      <w:pPr>
+        <w:rPr>
+          <w:b/>
+          <w:szCs w:val="24"/>
+        </w:rPr>
+      </w:pPr>
+      <w:r>
+        <w:rPr>
+          <w:b/>
+          <w:szCs w:val="24"/>
+        </w:rPr>
+        <w:t>#2</w:t>
+      </w:r>
+    </w:p>
+    <w:p>
+      <w:pPr>
+        <w:rPr>
+          <w:b/>
+          <w:szCs w:val="24"/>
+        </w:rPr>
+      </w:pPr>
+      <w:r>
+        <w:rPr>
+          <w:b/>
+          <w:szCs w:val="24"/>
+        </w:rPr>
+        <w:drawing>
+          <wp:inline distT="0" distB="0" distL="0" distR="0" wp14:anchorId="45B47742" wp14:editId="093A4B77">
+            <wp:extent cx="5943600" cy="3433445"/>
+            <wp:effectExtent l="0" t="0" r="0" b="0"/>
+            <wp:docPr id="3" name="Picture 3" descr="Text&#10;&#10;Description automatically generated"/>
+            <wp:cNvGraphicFramePr>
+              <a:graphicFrameLocks xmlns:a="http://schemas.openxmlformats.org/drawingml/2006/main" noChangeAspect="1"/>
+            </wp:cNvGraphicFramePr>
+            <a:graphic xmlns:a="http://schemas.openxmlformats.org/drawingml/2006/main">
+              <a:graphicData uri="http://schemas.openxmlformats.org/drawingml/2006/picture">
+                <pic:pic xmlns:pic="http://schemas.openxmlformats.org/drawingml/2006/picture">
+                  <pic:nvPicPr>
+                    <pic:cNvPr id="3" name="Picture 3" descr="Text&#10;&#10;Description automatically generated"/>
+                    <pic:cNvPicPr/>
+                  </pic:nvPicPr>
+                  <pic:blipFill>
+                    <a:blip r:embed="rId8"/>
+                    <a:stretch>
+                      <a:fillRect/>
+                    </a:stretch>
+                  </pic:blipFill>
+                  <pic:spPr>
+                    <a:xfrm>
+                      <a:off x="0" y="0"/>
+                      <a:ext cx="5943600" cy="3433445"/>
+                    </a:xfrm>
+                    <a:prstGeom prst="rect">
+                      <a:avLst/>
+                    </a:prstGeom>
+                  </pic:spPr>
+                </pic:pic>
+              </a:graphicData>
+            </a:graphic>
+          </wp:inline>
+        </w:drawing>
+      </w:r>
+    </w:p>
+    <w:p>
+      <w:pPr>
+        <w:rPr>
+          <w:b/>
+          <w:szCs w:val="24"/>
+        </w:rPr>
+      </w:pPr>
+    </w:p>
+    <w:p>
+      <w:pPr>
+        <w:rPr>
+          <w:b/>
+          <w:szCs w:val="24"/>
+        </w:rPr>
+      </w:pPr>
+      <w:r>
+        <w:rPr>
+          <w:b/>
+          <w:szCs w:val="24"/>
+        </w:rPr>
+        <w:t>#5</w:t>
+      </w:r>
+    </w:p>
+    <w:p>
+      <w:pPr>
+        <w:rPr>
+          <w:b/>
+          <w:szCs w:val="24"/>
+        </w:rPr>
+      </w:pPr>
+      <w:r>
+        <w:rPr>
+          <w:b/>
+          <w:szCs w:val="24"/>
+        </w:rPr>
+        <w:drawing>
+          <wp:inline distT="0" distB="0" distL="0" distR="0" wp14:anchorId="798223D9" wp14:editId="6B90F686">
+            <wp:extent cx="5943600" cy="675640"/>
+            <wp:effectExtent l="0" t="0" r="0" b="0"/>
+            <wp:docPr id="4" name="Picture 4"/>
+            <wp:cNvGraphicFramePr>
+              <a:graphicFrameLocks xmlns:a="http://schemas.openxmlformats.org/drawingml/2006/main" noChangeAspect="1"/>
+            </wp:cNvGraphicFramePr>
+            <a:graphic xmlns:a="http://schemas.openxmlformats.org/drawingml/2006/main">
+              <a:graphicData uri="http://schemas.openxmlformats.org/drawingml/2006/picture">
+                <pic:pic xmlns:pic="http://schemas.openxmlformats.org/drawingml/2006/picture">
+                  <pic:nvPicPr>
+                    <pic:cNvPr id="1" name=""/>
+                    <pic:cNvPicPr/>
+                  </pic:nvPicPr>
+                  <pic:blipFill>
+                    <a:blip r:embed="rId9"/>
+                    <a:stretch>
+                      <a:fillRect/>
+                    </a:stretch>
+                  </pic:blipFill>
+                  <pic:spPr>
+                    <a:xfrm>
+                      <a:off x="0" y="0"/>
+                      <a:ext cx="5943600" cy="675640"/>
+                    </a:xfrm>
+                    <a:prstGeom prst="rect">
+                      <a:avLst/>
+                    </a:prstGeom>
+                  </pic:spPr>
+                </pic:pic>
+              </a:graphicData>
+            </a:graphic>
+          </wp:inline>
+        </w:drawing>
+      </w:r>
+    </w:p>
+    <w:p>
+      <w:pPr>
+        <w:rPr>
+          <w:b/>
+          <w:szCs w:val="24"/>
+        </w:rPr>
+      </w:pPr>
+    </w:p>
+    <w:p>
+      <w:pPr>
+        <w:rPr>
+          <w:b/>
+          <w:szCs w:val="24"/>
+        </w:rPr>
+      </w:pPr>
+      <w:r>
+        <w:rPr>
+          <w:b/>
+          <w:szCs w:val="24"/>
+        </w:rPr>
+        <w:t>#6</w:t>
+      </w:r>
+    </w:p>
+    <w:p>
+      <w:pPr>
+        <w:rPr>
+          <w:b/>
+          <w:szCs w:val="24"/>
+        </w:rPr>
+      </w:pPr>
+      <w:r>
+        <w:rPr>
+          <w:b/>
+          <w:szCs w:val="24"/>
+        </w:rPr>
+        <w:drawing>
+          <wp:inline distT="0" distB="0" distL="0" distR="0" wp14:anchorId="47F7CD54" wp14:editId="74E5AA0A">
+            <wp:extent cx="5943600" cy="737870"/>
+            <wp:effectExtent l="0" t="0" r="0" b="5080"/>
+            <wp:docPr id="5" name="Picture 5" descr="A screenshot of a computer&#10;&#10;Description automatically generated with medium confidence"/>
+            <wp:cNvGraphicFramePr>
+              <a:graphicFrameLocks xmlns:a="http://schemas.openxmlformats.org/drawingml/2006/main" noChangeAspect="1"/>
+            </wp:cNvGraphicFramePr>
+            <a:graphic xmlns:a="http://schemas.openxmlformats.org/drawingml/2006/main">
+              <a:graphicData uri="http://schemas.openxmlformats.org/drawingml/2006/picture">
+                <pic:pic xmlns:pic="http://schemas.openxmlformats.org/drawingml/2006/picture">
+                  <pic:nvPicPr>
+                    <pic:cNvPr id="5" name="Picture 5" descr="A screenshot of a computer&#10;&#10;Description automatically generated with medium confidence"/>
+                    <pic:cNvPicPr/>
+                  </pic:nvPicPr>
+                  <pic:blipFill>
+                    <a:blip r:embed="rId10"/>
+                    <a:stretch>
+                      <a:fillRect/>
+                    </a:stretch>
+                  </pic:blipFill>
+                  <pic:spPr>
+                    <a:xfrm>
+                      <a:off x="0" y="0"/>
+                      <a:ext cx="5943600" cy="737870"/>
+                    </a:xfrm>
+                    <a:prstGeom prst="rect">
+                      <a:avLst/>
+                    </a:prstGeom>
+                  </pic:spPr>
+                </pic:pic>
+              </a:graphicData>
+            </a:graphic>
+          </wp:inline>
+        </w:drawing>
+      </w:r>
+    </w:p>
+    <w:p>
+      <w:pPr>
+        <w:rPr>
+          <w:b/>
+          <w:szCs w:val="24"/>
+        </w:rPr>
+      </w:pPr>
+    </w:p>
+    <w:p>
+      <w:pPr>
+        <w:rPr>
+          <w:b/>
+          <w:szCs w:val="24"/>
+        </w:rPr>
+      </w:pPr>
+      <w:r>
+        <w:rPr>
+          <w:b/>
+          <w:szCs w:val="24"/>
+        </w:rPr>
+        <w:t>#7</w:t>
+      </w:r>
+    </w:p>
+    <w:p>
+      <w:pPr>
+        <w:rPr>
+          <w:b/>
+          <w:szCs w:val="24"/>
+        </w:rPr>
+      </w:pPr>
+      <w:r>
+        <w:rPr>
+          <w:b/>
+          <w:szCs w:val="24"/>
+        </w:rPr>
+        <w:drawing>
+          <wp:inline distT="0" distB="0" distL="0" distR="0" wp14:anchorId="3ACB8DA1" wp14:editId="12981064">
+            <wp:extent cx="5943600" cy="2100580"/>
+            <wp:effectExtent l="0" t="0" r="0" b="0"/>
+            <wp:docPr id="6" name="Picture 6" descr="Text&#10;&#10;Description automatically generated"/>
+            <wp:cNvGraphicFramePr>
+              <a:graphicFrameLocks xmlns:a="http://schemas.openxmlformats.org/drawingml/2006/main" noChangeAspect="1"/>
+            </wp:cNvGraphicFramePr>
+            <a:graphic xmlns:a="http://schemas.openxmlformats.org/drawingml/2006/main">
+              <a:graphicData uri="http://schemas.openxmlformats.org/drawingml/2006/picture">
+                <pic:pic xmlns:pic="http://schemas.openxmlformats.org/drawingml/2006/picture">
+                  <pic:nvPicPr>
+                    <pic:cNvPr id="6" name="Picture 6" descr="Text&#10;&#10;Description automatically generated"/>
+                    <pic:cNvPicPr/>
+                  </pic:nvPicPr>
+                  <pic:blipFill>
+                    <a:blip r:embed="rId11"/>
+                    <a:stretch>
+                      <a:fillRect/>
+                    </a:stretch>
+                  </pic:blipFill>
+                  <pic:spPr>
+                    <a:xfrm>
+                      <a:off x="0" y="0"/>
+                      <a:ext cx="5943600" cy="2100580"/>
+                    </a:xfrm>
+                    <a:prstGeom prst="rect">
+                      <a:avLst/>
+                    </a:prstGeom>
+                  </pic:spPr>
+                </pic:pic>
+              </a:graphicData>
+            </a:graphic>
+          </wp:inline>
+        </w:drawing>
+      </w:r>
+    </w:p>
+    <w:p>
+      <w:pPr>
+        <w:rPr>
+          <w:b/>
+          <w:szCs w:val="24"/>
+        </w:rPr>
+      </w:pPr>
+    </w:p>
+    <w:p>
+      <w:pPr>
+        <w:rPr>
+          <w:b/>
+          <w:szCs w:val="24"/>
+        </w:rPr>
+      </w:pPr>
+      <w:r>
+        <w:rPr>
+          <w:b/>
+          <w:szCs w:val="24"/>
+        </w:rPr>
+        <w:t>#8</w:t>
+      </w:r>
+    </w:p>
+    <w:p>
+      <w:pPr>
+        <w:rPr>
+          <w:b/>
+          <w:szCs w:val="24"/>
+        </w:rPr>
+      </w:pPr>
+      <w:r>
+        <w:rPr>
+          <w:b/>
+          <w:szCs w:val="24"/>
+        </w:rPr>
+        <w:drawing>
+          <wp:inline distT="0" distB="0" distL="0" distR="0" wp14:anchorId="154FB22E" wp14:editId="2F6B2F21">
+            <wp:extent cx="5943600" cy="1712595"/>
+            <wp:effectExtent l="0" t="0" r="0" b="1905"/>
+            <wp:docPr id="7" name="Picture 7" descr="Text&#10;&#10;Description automatically generated"/>
+            <wp:cNvGraphicFramePr>
+              <a:graphicFrameLocks xmlns:a="http://schemas.openxmlformats.org/drawingml/2006/main" noChangeAspect="1"/>
+            </wp:cNvGraphicFramePr>
+            <a:graphic xmlns:a="http://schemas.openxmlformats.org/drawingml/2006/main">
+              <a:graphicData uri="http://schemas.openxmlformats.org/drawingml/2006/picture">
+                <pic:pic xmlns:pic="http://schemas.openxmlformats.org/drawingml/2006/picture">
+                  <pic:nvPicPr>
+                    <pic:cNvPr id="7" name="Picture 7" descr="Text&#10;&#10;Description automatically generated"/>
+                    <pic:cNvPicPr/>
+                  </pic:nvPicPr>
+                  <pic:blipFill>
+                    <a:blip r:embed="rId12"/>
+                    <a:stretch>
+                      <a:fillRect/>
+                    </a:stretch>
+                  </pic:blipFill>
+                  <pic:spPr>
+                    <a:xfrm>
+                      <a:off x="0" y="0"/>
+                      <a:ext cx="5943600" cy="1712595"/>
+                    </a:xfrm>
+                    <a:prstGeom prst="rect">
+                      <a:avLst/>
+                    </a:prstGeom>
+                  </pic:spPr>
+                </pic:pic>
+              </a:graphicData>
+            </a:graphic>
+          </wp:inline>
+        </w:drawing>
+      </w:r>
+    </w:p>
+    <w:p>
+      <w:pPr>
+        <w:rPr>
+          <w:b/>
+          <w:szCs w:val="24"/>
+        </w:rPr>
+      </w:pPr>
+    </w:p>
+    <w:p>
+      <w:pPr>
+        <w:rPr>
+          <w:b/>
+          <w:szCs w:val="24"/>
+        </w:rPr>
+      </w:pPr>
+      <w:r>
+        <w:rPr>
+          <w:b/>
+          <w:szCs w:val="24"/>
+        </w:rPr>
+        <w:t>#9</w:t>
+      </w:r>
+    </w:p>
+    <w:p>
+      <w:pPr>
+        <w:rPr>
+          <w:b/>
+          <w:szCs w:val="24"/>
+        </w:rPr>
+      </w:pPr>
+      <w:r>
+        <w:rPr>
+          <w:b/>
+          <w:szCs w:val="24"/>
+        </w:rPr>
+        <w:drawing>
+          <wp:inline distT="0" distB="0" distL="0" distR="0" wp14:anchorId="199AA8C9" wp14:editId="05B96A5F">
+            <wp:extent cx="5943600" cy="2016125"/>
+            <wp:effectExtent l="0" t="0" r="0" b="3175"/>
+            <wp:docPr id="8" name="Picture 8" descr="Text&#10;&#10;Description automatically generated"/>
+            <wp:cNvGraphicFramePr>
+              <a:graphicFrameLocks xmlns:a="http://schemas.openxmlformats.org/drawingml/2006/main" noChangeAspect="1"/>
+            </wp:cNvGraphicFramePr>
+            <a:graphic xmlns:a="http://schemas.openxmlformats.org/drawingml/2006/main">
+              <a:graphicData uri="http://schemas.openxmlformats.org/drawingml/2006/picture">
+                <pic:pic xmlns:pic="http://schemas.openxmlformats.org/drawingml/2006/picture">
+                  <pic:nvPicPr>
+                    <pic:cNvPr id="8" name="Picture 8" descr="Text&#10;&#10;Description automatically generated"/>
+                    <pic:cNvPicPr/>
+                  </pic:nvPicPr>
+                  <pic:blipFill>
+                    <a:blip r:embed="rId13"/>
+                    <a:stretch>
+                      <a:fillRect/>
+                    </a:stretch>
+                  </pic:blipFill>
+                  <pic:spPr>
+                    <a:xfrm>
+                      <a:off x="0" y="0"/>
+                      <a:ext cx="5943600" cy="2016125"/>
+                    </a:xfrm>
+                    <a:prstGeom prst="rect">
+                      <a:avLst/>
+                    </a:prstGeom>
+                  </pic:spPr>
+                </pic:pic>
+              </a:graphicData>
+            </a:graphic>
+          </wp:inline>
+        </w:drawing>
+      </w:r>
+    </w:p>
+    <w:p>
+      <w:pPr>
+        <w:rPr>
+          <w:b/>
+          <w:szCs w:val="24"/>
+        </w:rPr>
+      </w:pPr>
+    </w:p>
+    <w:p>
+      <w:pPr>
+        <w:rPr>
+          <w:b/>
+          <w:szCs w:val="24"/>
+        </w:rPr>
+      </w:pPr>
+      <w:r>
+        <w:rPr>
+          <w:b/>
+          <w:szCs w:val="24"/>
+        </w:rPr>
+        <w:t>#10</w:t>
+      </w:r>
+    </w:p>
+    <w:p>
+      <w:pPr>
+        <w:rPr>
+          <w:b/>
+          <w:szCs w:val="24"/>
+        </w:rPr>
+      </w:pPr>
+      <w:r>
+        <w:rPr>
+          <w:b/>
+          <w:szCs w:val="24"/>
+        </w:rPr>
+        <w:drawing>
+          <wp:inline distT="0" distB="0" distL="0" distR="0" wp14:anchorId="3E13D5B7" wp14:editId="0C86EAE5">
+            <wp:extent cx="5943600" cy="2135505"/>
+            <wp:effectExtent l="0" t="0" r="0" b="0"/>
+            <wp:docPr id="9" name="Picture 9" descr="Text&#10;&#10;Description automatically generated"/>
+            <wp:cNvGraphicFramePr>
+              <a:graphicFrameLocks xmlns:a="http://schemas.openxmlformats.org/drawingml/2006/main" noChangeAspect="1"/>
+            </wp:cNvGraphicFramePr>
+            <a:graphic xmlns:a="http://schemas.openxmlformats.org/drawingml/2006/main">
+              <a:graphicData uri="http://schemas.openxmlformats.org/drawingml/2006/picture">
+                <pic:pic xmlns:pic="http://schemas.openxmlformats.org/drawingml/2006/picture">
+                  <pic:nvPicPr>
+                    <pic:cNvPr id="9" name="Picture 9" descr="Text&#10;&#10;Description automatically generated"/>
+                    <pic:cNvPicPr/>
+                  </pic:nvPicPr>
+                  <pic:blipFill>
+                    <a:blip r:embed="rId14"/>
+                    <a:stretch>
+                      <a:fillRect/>
+                    </a:stretch>
+                  </pic:blipFill>
+                  <pic:spPr>
+                    <a:xfrm>
+                      <a:off x="0" y="0"/>
+                      <a:ext cx="5943600" cy="2135505"/>
+                    </a:xfrm>
+                    <a:prstGeom prst="rect">
+                      <a:avLst/>
+                    </a:prstGeom>
+                  </pic:spPr>
+                </pic:pic>
+              </a:graphicData>
+            </a:graphic>
+          </wp:inline>
+        </w:drawing>
+      </w:r>
+    </w:p>
+    <w:p>
+      <w:pPr>
+        <w:rPr>
+          <w:b/>
+          <w:szCs w:val="24"/>
+        </w:rPr>
+      </w:pPr>
+    </w:p>
+    <w:p>
+      <w:pPr>
+        <w:rPr>
+          <w:b/>
+          <w:szCs w:val="24"/>
+        </w:rPr>
+      </w:pPr>
+      <w:r>
+        <w:rPr>
+          <w:b/>
+          <w:szCs w:val="24"/>
+        </w:rPr>
+        <w:t>#11</w:t>
+      </w:r>
+    </w:p>
+    <w:p>
+      <w:pPr>
+        <w:rPr>
+          <w:b/>
+          <w:szCs w:val="24"/>
+        </w:rPr>
+      </w:pPr>
+      <w:r>
+        <w:rPr>
+          <w:b/>
+          <w:szCs w:val="24"/>
+        </w:rPr>
+        <w:lastRenderedPageBreak/>
+        <w:drawing>
+          <wp:inline distT="0" distB="0" distL="0" distR="0" wp14:anchorId="4BFBC4FE" wp14:editId="14BACF34">
+            <wp:extent cx="5943600" cy="1837690"/>
+            <wp:effectExtent l="0" t="0" r="0" b="0"/>
+            <wp:docPr id="10" name="Picture 10" descr="Text&#10;&#10;Description automatically generated"/>
+            <wp:cNvGraphicFramePr>
+              <a:graphicFrameLocks xmlns:a="http://schemas.openxmlformats.org/drawingml/2006/main" noChangeAspect="1"/>
+            </wp:cNvGraphicFramePr>
+            <a:graphic xmlns:a="http://schemas.openxmlformats.org/drawingml/2006/main">
+              <a:graphicData uri="http://schemas.openxmlformats.org/drawingml/2006/picture">
+                <pic:pic xmlns:pic="http://schemas.openxmlformats.org/drawingml/2006/picture">
+                  <pic:nvPicPr>
+                    <pic:cNvPr id="10" name="Picture 10" descr="Text&#10;&#10;Description automatically generated"/>
+                    <pic:cNvPicPr/>
+                  </pic:nvPicPr>
+                  <pic:blipFill>
+                    <a:blip r:embed="rId15"/>
+                    <a:stretch>
+                      <a:fillRect/>
+                    </a:stretch>
+                  </pic:blipFill>
+                  <pic:spPr>
+                    <a:xfrm>
+                      <a:off x="0" y="0"/>
+                      <a:ext cx="5943600" cy="1837690"/>
+                    </a:xfrm>
+                    <a:prstGeom prst="rect">
+                      <a:avLst/>
+                    </a:prstGeom>
+                  </pic:spPr>
+                </pic:pic>
+              </a:graphicData>
+            </a:graphic>
+          </wp:inline>
+        </w:drawing>
+      </w:r>
+    </w:p>
+    <w:p>
+      <w:pPr>
+        <w:rPr>
+          <w:b/>
+          <w:szCs w:val="24"/>
+        </w:rPr>
+      </w:pPr>
+      <w:r>
+        <w:rPr>
+          <w:b/>
+          <w:szCs w:val="24"/>
+        </w:rPr>
+        <w:drawing>
+          <wp:inline distT="0" distB="0" distL="0" distR="0" wp14:anchorId="2964436F" wp14:editId="204432AB">
+            <wp:extent cx="5943600" cy="206375"/>
+            <wp:effectExtent l="0" t="0" r="0" b="3175"/>
+            <wp:docPr id="11" name="Picture 11"/>
+            <wp:cNvGraphicFramePr>
+              <a:graphicFrameLocks xmlns:a="http://schemas.openxmlformats.org/drawingml/2006/main" noChangeAspect="1"/>
+            </wp:cNvGraphicFramePr>
+            <a:graphic xmlns:a="http://schemas.openxmlformats.org/drawingml/2006/main">
+              <a:graphicData uri="http://schemas.openxmlformats.org/drawingml/2006/picture">
+                <pic:pic xmlns:pic="http://schemas.openxmlformats.org/drawingml/2006/picture">
+                  <pic:nvPicPr>
+                    <pic:cNvPr id="1" name=""/>
+                    <pic:cNvPicPr/>
+                  </pic:nvPicPr>
+                  <pic:blipFill>
+                    <a:blip r:embed="rId16"/>
+                    <a:stretch>
+                      <a:fillRect/>
+                    </a:stretch>
+                  </pic:blipFill>
+                  <pic:spPr>
+                    <a:xfrm>
+                      <a:off x="0" y="0"/>
+                      <a:ext cx="5943600" cy="206375"/>
+                    </a:xfrm>
+                    <a:prstGeom prst="rect">
+                      <a:avLst/>
+                    </a:prstGeom>
+                  </pic:spPr>
+                </pic:pic>
+              </a:graphicData>
+            </a:graphic>
+          </wp:inline>
+        </w:drawing>
+      </w:r>
+    </w:p>
+    <w:p>
+      <w:pPr>
+        <w:rPr>
+          <w:b/>
+          <w:szCs w:val="24"/>
+        </w:rPr>
+      </w:pPr>
+    </w:p>
+    <w:p>
+      <w:pPr>
+        <w:rPr>
+          <w:b/>
+          <w:szCs w:val="24"/>
+        </w:rPr>
+      </w:pPr>
+      <w:r>
+        <w:rPr>
+          <w:b/>
+          <w:szCs w:val="24"/>
+        </w:rPr>
+        <w:t>#12</w:t>
+      </w:r>
+    </w:p>
+    <w:p>
+      <w:pPr>
+        <w:rPr>
+          <w:b/>
+          <w:szCs w:val="24"/>
+        </w:rPr>
+      </w:pPr>
+      <w:r>
+        <w:rPr>
+          <w:b/>
+          <w:szCs w:val="24"/>
+        </w:rPr>
+        <w:drawing>
+          <wp:inline distT="0" distB="0" distL="0" distR="0" wp14:anchorId="57BAA346" wp14:editId="1B58BF31">
+            <wp:extent cx="5943600" cy="868045"/>
+            <wp:effectExtent l="0" t="0" r="0" b="8255"/>
+            <wp:docPr id="12" name="Picture 12" descr="Text&#10;&#10;Description automatically generated"/>
+            <wp:cNvGraphicFramePr>
+              <a:graphicFrameLocks xmlns:a="http://schemas.openxmlformats.org/drawingml/2006/main" noChangeAspect="1"/>
+            </wp:cNvGraphicFramePr>
+            <a:graphic xmlns:a="http://schemas.openxmlformats.org/drawingml/2006/main">
+              <a:graphicData uri="http://schemas.openxmlformats.org/drawingml/2006/picture">
+                <pic:pic xmlns:pic="http://schemas.openxmlformats.org/drawingml/2006/picture">
+                  <pic:nvPicPr>
+                    <pic:cNvPr id="12" name="Picture 12" descr="Text&#10;&#10;Description automatically generated"/>
+                    <pic:cNvPicPr/>
+                  </pic:nvPicPr>
+                  <pic:blipFill>
+                    <a:blip r:embed="rId17"/>
+                    <a:stretch>
+                      <a:fillRect/>
+                    </a:stretch>
+                  </pic:blipFill>
+                  <pic:spPr>
+                    <a:xfrm>
+                      <a:off x="0" y="0"/>
+                      <a:ext cx="5943600" cy="868045"/>
+                    </a:xfrm>
+                    <a:prstGeom prst="rect">
+                      <a:avLst/>
+                    </a:prstGeom>
+                  </pic:spPr>
+                </pic:pic>
+              </a:graphicData>
+            </a:graphic>
+          </wp:inline>
+        </w:drawing>
+      </w:r>
+    </w:p>
+    <w:p>
+      <w:pPr>
+        <w:rPr>
+          <w:b/>
+          <w:szCs w:val="24"/>
+        </w:rPr>
+      </w:pPr>
+    </w:p>
+    <w:p>
+      <w:pPr>
+        <w:rPr>
+          <w:b/>
+          <w:szCs w:val="24"/>
+        </w:rPr>
+      </w:pPr>
+      <w:r>
+        <w:rPr>
+          <w:b/>
+          <w:szCs w:val="24"/>
+        </w:rPr>
+        <w:t>#13</w:t>
+      </w:r>
+    </w:p>
+    <w:p>
+      <w:pPr>
+        <w:rPr>
+          <w:b/>
+          <w:szCs w:val="24"/>
+        </w:rPr>
+      </w:pPr>
+      <w:r>
+        <w:rPr>
+          <w:b/>
+          <w:szCs w:val="24"/>
+        </w:rPr>
+        <w:drawing>
+          <wp:inline distT="0" distB="0" distL="0" distR="0" wp14:anchorId="65439093" wp14:editId="22532200">
+            <wp:extent cx="5943600" cy="1704975"/>
+            <wp:effectExtent l="0" t="0" r="0" b="9525"/>
+            <wp:docPr id="13" name="Picture 13" descr="Text&#10;&#10;Description automatically generated"/>
+            <wp:cNvGraphicFramePr>
+              <a:graphicFrameLocks xmlns:a="http://schemas.openxmlformats.org/drawingml/2006/main" noChangeAspect="1"/>
+            </wp:cNvGraphicFramePr>
+            <a:graphic xmlns:a="http://schemas.openxmlformats.org/drawingml/2006/main">
+              <a:graphicData uri="http://schemas.openxmlformats.org/drawingml/2006/picture">
+                <pic:pic xmlns:pic="http://schemas.openxmlformats.org/drawingml/2006/picture">
+                  <pic:nvPicPr>
+                    <pic:cNvPr id="13" name="Picture 13" descr="Text&#10;&#10;Description automatically generated"/>
+                    <pic:cNvPicPr/>
+                  </pic:nvPicPr>
+                  <pic:blipFill>
+                    <a:blip r:embed="rId18"/>
+                    <a:stretch>
+                      <a:fillRect/>
+                    </a:stretch>
+                  </pic:blipFill>
+                  <pic:spPr>
+                    <a:xfrm>
+                      <a:off x="0" y="0"/>
+                      <a:ext cx="5943600" cy="1704975"/>
+                    </a:xfrm>
+                    <a:prstGeom prst="rect">
+                      <a:avLst/>
+                    </a:prstGeom>
+                  </pic:spPr>
+                </pic:pic>
+              </a:graphicData>
+            </a:graphic>
+          </wp:inline>
+        </w:drawing>
       </w:r>
     </w:p>
     <w:p>
@@ -1402,6 +2496,56 @@
           <w:szCs w:val="24"/>
         </w:rPr>
       </w:pPr>
+      <w:r>
+        <w:rPr>
+          <w:b/>
+          <w:szCs w:val="24"/>
+        </w:rPr>
+        <w:lastRenderedPageBreak/>
+        <w:drawing>
+          <wp:inline distT="0" distB="0" distL="0" distR="0" wp14:anchorId="52BDFCB8" wp14:editId="7218CAF1">
+            <wp:extent cx="5943600" cy="4040505"/>
+            <wp:effectExtent l="0" t="0" r="0" b="0"/>
+            <wp:docPr id="14" name="Picture 14" descr="Graphical user interface, text, application, email&#10;&#10;Description automatically generated"/>
+            <wp:cNvGraphicFramePr>
+              <a:graphicFrameLocks xmlns:a="http://schemas.openxmlformats.org/drawingml/2006/main" noChangeAspect="1"/>
+            </wp:cNvGraphicFramePr>
+            <a:graphic xmlns:a="http://schemas.openxmlformats.org/drawingml/2006/main">
+              <a:graphicData uri="http://schemas.openxmlformats.org/drawingml/2006/picture">
+                <pic:pic xmlns:pic="http://schemas.openxmlformats.org/drawingml/2006/picture">
+                  <pic:nvPicPr>
+                    <pic:cNvPr id="14" name="Picture 14" descr="Graphical user interface, text, application, email&#10;&#10;Description automatically generated"/>
+                    <pic:cNvPicPr/>
+                  </pic:nvPicPr>
+                  <pic:blipFill>
+                    <a:blip r:embed="rId19"/>
+                    <a:stretch>
+                      <a:fillRect/>
+                    </a:stretch>
+                  </pic:blipFill>
+                  <pic:spPr>
+                    <a:xfrm>
+                      <a:off x="0" y="0"/>
+                      <a:ext cx="5943600" cy="4040505"/>
+                    </a:xfrm>
+                    <a:prstGeom prst="rect">
+                      <a:avLst/>
+                    </a:prstGeom>
+                  </pic:spPr>
+                </pic:pic>
+              </a:graphicData>
+            </a:graphic>
+          </wp:inline>
+        </w:drawing>
+      </w:r>
+    </w:p>
+    <w:p>
+      <w:pPr>
+        <w:rPr>
+          <w:b/>
+          <w:szCs w:val="24"/>
+        </w:rPr>
+      </w:pPr>
     </w:p>
     <w:p>
       <w:pPr>
@@ -1418,9 +2562,17 @@
         <w:t>URL to GitHub Repository:</w:t>
       </w:r>
     </w:p>
+    <w:p>
+      <w:pPr>
+        <w:rPr>
+          <w:b/>
+          <w:szCs w:val="24"/>
+        </w:rPr>
+      </w:pPr>
+    </w:p>
     <w:sectPr>
-      <w:headerReference w:type="default" r:id="rId7"/>
-      <w:footerReference w:type="default" r:id="rId8"/>
+      <w:headerReference w:type="default" r:id="rId20"/>
+      <w:footerReference w:type="default" r:id="rId21"/>
       <w:pgSz w:w="12240" w:h="15840"/>
       <w:pgMar w:top="1440" w:right="1440" w:bottom="1440" w:left="1440" w:header="720" w:footer="720" w:gutter="0"/>
       <w:cols w:space="720"/>

</xml_diff>

<commit_message>
Week 3 OpeClass coding and other code added
</commit_message>
<xml_diff>
--- a/week3/JS-Week3-Coding-Assignment-Janell-Robisch.docx
+++ b/week3/JS-Week3-Coding-Assignment-Janell-Robisch.docx
@@ -1649,6 +1649,7 @@
       <w:r>
         <w:rPr>
           <w:b/>
+          <w:noProof/>
           <w:szCs w:val="24"/>
         </w:rPr>
         <w:drawing>
@@ -1721,6 +1722,7 @@
       <w:r>
         <w:rPr>
           <w:b/>
+          <w:noProof/>
           <w:szCs w:val="24"/>
         </w:rPr>
         <w:drawing>
@@ -1793,6 +1795,7 @@
       <w:r>
         <w:rPr>
           <w:b/>
+          <w:noProof/>
           <w:szCs w:val="24"/>
         </w:rPr>
         <w:drawing>
@@ -1865,6 +1868,7 @@
       <w:r>
         <w:rPr>
           <w:b/>
+          <w:noProof/>
           <w:szCs w:val="24"/>
         </w:rPr>
         <w:drawing>
@@ -1937,6 +1941,7 @@
       <w:r>
         <w:rPr>
           <w:b/>
+          <w:noProof/>
           <w:szCs w:val="24"/>
         </w:rPr>
         <w:drawing>
@@ -2009,6 +2014,7 @@
       <w:r>
         <w:rPr>
           <w:b/>
+          <w:noProof/>
           <w:szCs w:val="24"/>
         </w:rPr>
         <w:drawing>
@@ -2081,6 +2087,7 @@
       <w:r>
         <w:rPr>
           <w:b/>
+          <w:noProof/>
           <w:szCs w:val="24"/>
         </w:rPr>
         <w:drawing>
@@ -2153,6 +2160,7 @@
       <w:r>
         <w:rPr>
           <w:b/>
+          <w:noProof/>
           <w:szCs w:val="24"/>
         </w:rPr>
         <w:drawing>
@@ -2225,6 +2233,7 @@
       <w:r>
         <w:rPr>
           <w:b/>
+          <w:noProof/>
           <w:szCs w:val="24"/>
         </w:rPr>
         <w:lastRenderedPageBreak/>
@@ -2275,6 +2284,7 @@
       <w:r>
         <w:rPr>
           <w:b/>
+          <w:noProof/>
           <w:szCs w:val="24"/>
         </w:rPr>
         <w:drawing>
@@ -2347,6 +2357,7 @@
       <w:r>
         <w:rPr>
           <w:b/>
+          <w:noProof/>
           <w:szCs w:val="24"/>
         </w:rPr>
         <w:drawing>
@@ -2419,6 +2430,7 @@
       <w:r>
         <w:rPr>
           <w:b/>
+          <w:noProof/>
           <w:szCs w:val="24"/>
         </w:rPr>
         <w:drawing>
@@ -2492,13 +2504,45 @@
     <w:p>
       <w:pPr>
         <w:rPr>
-          <w:b/>
-          <w:szCs w:val="24"/>
-        </w:rPr>
-      </w:pPr>
-      <w:r>
-        <w:rPr>
-          <w:b/>
+          <w:bCs/>
+          <w:szCs w:val="24"/>
+        </w:rPr>
+      </w:pPr>
+      <w:r>
+        <w:rPr>
+          <w:bCs/>
+          <w:szCs w:val="24"/>
+        </w:rPr>
+        <w:t>(</w:t>
+      </w:r>
+      <w:proofErr w:type="gramStart"/>
+      <w:r>
+        <w:rPr>
+          <w:bCs/>
+          <w:szCs w:val="24"/>
+        </w:rPr>
+        <w:t>all</w:t>
+      </w:r>
+      <w:proofErr w:type="gramEnd"/>
+      <w:r>
+        <w:rPr>
+          <w:bCs/>
+          <w:szCs w:val="24"/>
+        </w:rPr>
+        <w:t xml:space="preserve"> exercises)</w:t>
+      </w:r>
+    </w:p>
+    <w:p>
+      <w:pPr>
+        <w:rPr>
+          <w:b/>
+          <w:szCs w:val="24"/>
+        </w:rPr>
+      </w:pPr>
+      <w:r>
+        <w:rPr>
+          <w:b/>
+          <w:noProof/>
           <w:szCs w:val="24"/>
         </w:rPr>
         <w:lastRenderedPageBreak/>
@@ -2565,14 +2609,24 @@
     <w:p>
       <w:pPr>
         <w:rPr>
-          <w:b/>
-          <w:szCs w:val="24"/>
-        </w:rPr>
-      </w:pPr>
+          <w:bCs/>
+          <w:szCs w:val="24"/>
+        </w:rPr>
+      </w:pPr>
+      <w:hyperlink r:id="rId20" w:history="1">
+        <w:r>
+          <w:rPr>
+            <w:rStyle w:val="Hyperlink"/>
+            <w:bCs/>
+            <w:szCs w:val="24"/>
+          </w:rPr>
+          <w:t>https://github.com/XanderWitch/PT-Week-3-Coding</w:t>
+        </w:r>
+      </w:hyperlink>
     </w:p>
     <w:sectPr>
-      <w:headerReference w:type="default" r:id="rId20"/>
-      <w:footerReference w:type="default" r:id="rId21"/>
+      <w:headerReference w:type="default" r:id="rId21"/>
+      <w:footerReference w:type="default" r:id="rId22"/>
       <w:pgSz w:w="12240" w:h="15840"/>
       <w:pgMar w:top="1440" w:right="1440" w:bottom="1440" w:left="1440" w:header="720" w:footer="720" w:gutter="0"/>
       <w:cols w:space="720"/>
@@ -3755,6 +3809,29 @@
       <w:contextualSpacing/>
     </w:pPr>
   </w:style>
+  <w:style w:type="character" w:styleId="Hyperlink">
+    <w:name w:val="Hyperlink"/>
+    <w:basedOn w:val="DefaultParagraphFont"/>
+    <w:uiPriority w:val="99"/>
+    <w:unhideWhenUsed/>
+    <w:rsid w:val="006A56FB"/>
+    <w:rPr>
+      <w:color w:val="0563C1" w:themeColor="hyperlink"/>
+      <w:u w:val="single"/>
+    </w:rPr>
+  </w:style>
+  <w:style w:type="character" w:styleId="UnresolvedMention">
+    <w:name w:val="Unresolved Mention"/>
+    <w:basedOn w:val="DefaultParagraphFont"/>
+    <w:uiPriority w:val="99"/>
+    <w:semiHidden/>
+    <w:unhideWhenUsed/>
+    <w:rsid w:val="006A56FB"/>
+    <w:rPr>
+      <w:color w:val="605E5C"/>
+      <w:shd w:val="clear" w:color="auto" w:fill="E1DFDD"/>
+    </w:rPr>
+  </w:style>
 </w:styles>
 </file>
 

</xml_diff>